<commit_message>
First version of ratDigest. It works.
</commit_message>
<xml_diff>
--- a/Docs/SIMBAConfigFileDescription.docx
+++ b/Docs/SIMBAConfigFileDescription.docx
@@ -60,8 +60,16 @@
           <w:tab w:val="num" w:pos="1080"/>
         </w:tabs>
       </w:pPr>
+      <w:commentRangeStart w:id="0"/>
       <w:r>
         <w:t>A variety of values that define the start and end times for the requested simulation and specification of the GridLab-D model that will be used.</w:t>
+      </w:r>
+      <w:commentRangeEnd w:id="0"/>
+      <w:r>
+        <w:rPr>
+          <w:rStyle w:val="CommentReference"/>
+        </w:rPr>
+        <w:commentReference w:id="0"/>
       </w:r>
     </w:p>
     <w:p>
@@ -87,6 +95,7 @@
           <w:numId w:val="1"/>
         </w:numPr>
       </w:pPr>
+      <w:commentRangeStart w:id="1"/>
       <w:r>
         <w:t xml:space="preserve">Vmin, Vmax, Pmin, Pmax </w:t>
       </w:r>
@@ -98,10 +107,14 @@
         <w:t>–</w:t>
       </w:r>
       <w:r>
-        <w:t xml:space="preserve"> These values are used by Output_Message_Creation() to determine if</w:t>
-      </w:r>
-      <w:r>
-        <w:t xml:space="preserve">/when individual AMI meters should generate ODEventNotification (alarm) messages (Message Type B).  </w:t>
+        <w:t xml:space="preserve"> These values are used by Output_Message_Creation() to determine if/when individual AMI meters should generate ODEventNotification (alarm) messages (Message Type B).  </w:t>
+      </w:r>
+      <w:commentRangeEnd w:id="1"/>
+      <w:r>
+        <w:rPr>
+          <w:rStyle w:val="CommentReference"/>
+        </w:rPr>
+        <w:commentReference w:id="1"/>
       </w:r>
     </w:p>
     <w:p>
@@ -133,6 +146,7 @@
           <w:numId w:val="1"/>
         </w:numPr>
       </w:pPr>
+      <w:commentRangeStart w:id="2"/>
       <w:r>
         <w:t>A: P</w:t>
       </w:r>
@@ -162,19 +176,20 @@
         <w:t>–</w:t>
       </w:r>
       <w:r>
-        <w:t xml:space="preserve"> These probabilities determine whether correct Request and Respond messages are gene</w:t>
-      </w:r>
-      <w:r>
-        <w:t>rated at each appropriate timestep (15 minutes) for meter values. (Output_Message_Creation() will generate message reading request and response messages with these probabilities. Meters may send values even when a request message is not generated (correspo</w:t>
-      </w:r>
-      <w:r>
-        <w:t>nding to mess</w:t>
+        <w:t xml:space="preserve"> These probabilities determine whether correct Request and Respond messages are generated at each appropriate timestep (15 minutes) for meter values. (Output_Message_Creation() will generate message reading request and response messages with these probabilities. Meters may send values even when a request message is not generated (corresponding to mess</w:t>
       </w:r>
       <w:r>
         <w:t>ages that we fail to capture) [</w:t>
       </w:r>
       <w:r>
         <w:t>Default Values: 1]</w:t>
+      </w:r>
+      <w:commentRangeEnd w:id="2"/>
+      <w:r>
+        <w:rPr>
+          <w:rStyle w:val="CommentReference"/>
+        </w:rPr>
+        <w:commentReference w:id="2"/>
       </w:r>
     </w:p>
     <w:p>
@@ -184,6 +199,7 @@
           <w:numId w:val="1"/>
         </w:numPr>
       </w:pPr>
+      <w:commentRangeStart w:id="3"/>
       <w:r>
         <w:t>B: P</w:t>
       </w:r>
@@ -204,10 +220,14 @@
         <w:t>–</w:t>
       </w:r>
       <w:r>
-        <w:t xml:space="preserve"> This probability is used by Output_Message_Creation() to determine whether a correct ODEventNotification message </w:t>
-      </w:r>
-      <w:r>
-        <w:t>is sent by a meter when one of the message creation thresholds is triggered. [Default Value: 1]</w:t>
+        <w:t xml:space="preserve"> This probability is used by Output_Message_Creation() to determine whether a correct ODEventNotification message is sent by a meter when one of the message creation thresholds is triggered. [Default Value: 1]</w:t>
+      </w:r>
+      <w:commentRangeEnd w:id="3"/>
+      <w:r>
+        <w:rPr>
+          <w:rStyle w:val="CommentReference"/>
+        </w:rPr>
+        <w:commentReference w:id="3"/>
       </w:r>
     </w:p>
     <w:p>
@@ -217,6 +237,7 @@
           <w:numId w:val="1"/>
         </w:numPr>
       </w:pPr>
+      <w:commentRangeStart w:id="4"/>
       <w:r>
         <w:t>C: P</w:t>
       </w:r>
@@ -245,16 +266,14 @@
         <w:t>MeterDisconnect-Action</w:t>
       </w:r>
       <w:r>
-        <w:t>: These probabilities are used by Input_Message_Creation() to determine whether a Meter Disconnect action is requested by the control center at each timest</w:t>
-      </w:r>
-      <w:r>
-        <w:t>ep (this is implemented periodically on a coarse time step, say every 5 minutes), whether a meter disconnect message is generated, and whether the requested meter actually disconnects.  (Note: The Meter Disconnect Trigger is evaluated first.  If/when the M</w:t>
-      </w:r>
-      <w:r>
-        <w:t>eter Disconnect Trigger is activated, then the other two probabilities are used to determine whether a message is generated and whether the meter disconnects. The meter may disconnect even if no meter disconnect message is generated (indicating that we mis</w:t>
-      </w:r>
-      <w:r>
-        <w:t>sed the message in our capture device). [Default Values: 0]</w:t>
+        <w:t>: These probabilities are used by Input_Message_Creation() to determine whether a Meter Disconnect action is requested by the control center at each timestep (this is implemented periodically on a coarse time step, say every 5 minutes), whether a meter disconnect message is generated, and whether the requested meter actually disconnects.  (Note: The Meter Disconnect Trigger is evaluated first.  If/when the Meter Disconnect Trigger is activated, then the other two probabilities are used to determine whether a message is generated and whether the meter disconnects. The meter may disconnect even if no meter disconnect message is generated (indicating that we missed the message in our capture device). [Default Values: 0]</w:t>
+      </w:r>
+      <w:commentRangeEnd w:id="4"/>
+      <w:r>
+        <w:rPr>
+          <w:rStyle w:val="CommentReference"/>
+        </w:rPr>
+        <w:commentReference w:id="4"/>
       </w:r>
     </w:p>
     <w:p>
@@ -264,6 +283,7 @@
           <w:numId w:val="1"/>
         </w:numPr>
       </w:pPr>
+      <w:commentRangeStart w:id="5"/>
       <w:r>
         <w:t>D: P</w:t>
       </w:r>
@@ -292,10 +312,14 @@
         <w:t xml:space="preserve"> </w:t>
       </w:r>
       <w:r>
-        <w:t>These probabilities determine whether correct Request and Respond messages are generated at ea</w:t>
-      </w:r>
-      <w:r>
-        <w:t>ch appropriate timestep (4 seconds) for substation values. (Output_Message_Creation() will generate message reading request and response messages with these probabilities [ Default Values: 1]</w:t>
+        <w:t>These probabilities determine whether correct Request and Respond messages are generated at each appropriate timestep (4 seconds) for substation values. (Output_Message_Creation() will generate message reading request and response messages with these probabilities [ Default Values: 1]</w:t>
+      </w:r>
+      <w:commentRangeEnd w:id="5"/>
+      <w:r>
+        <w:rPr>
+          <w:rStyle w:val="CommentReference"/>
+        </w:rPr>
+        <w:commentReference w:id="5"/>
       </w:r>
     </w:p>
     <w:p>
@@ -305,11 +329,9 @@
           <w:numId w:val="1"/>
         </w:numPr>
       </w:pPr>
-      <w:r>
-        <w:t>E:</w:t>
-      </w:r>
-      <w:r>
-        <w:t xml:space="preserve"> P</w:t>
+      <w:commentRangeStart w:id="6"/>
+      <w:r>
+        <w:t>E: P</w:t>
       </w:r>
       <w:r>
         <w:rPr>
@@ -334,15 +356,19 @@
         <w:t>–</w:t>
       </w:r>
       <w:r>
-        <w:t xml:space="preserve"> The timestamp for all voltage control messages is pre-specified below.  These probabilities are used to determine whether a message requesting the vo</w:t>
-      </w:r>
-      <w:r>
-        <w:t xml:space="preserve">ltage control action is sent and whether the voltage control action is implemented. (The action can be taken even if the </w:t>
+        <w:t xml:space="preserve"> The timestamp for all voltage control messages is pre-specified below.  These probabilities are used to determine whether a message requesting the voltage control action is sent and whether the voltage control action is implemented. (The action can be taken even if the </w:t>
       </w:r>
       <w:r>
         <w:lastRenderedPageBreak/>
         <w:t>message is not generated and vice versa (corresponding to messages that we fail to capture.) [Default Values: 1]</w:t>
       </w:r>
+      <w:commentRangeEnd w:id="6"/>
+      <w:r>
+        <w:rPr>
+          <w:rStyle w:val="CommentReference"/>
+        </w:rPr>
+        <w:commentReference w:id="6"/>
+      </w:r>
     </w:p>
     <w:p>
       <w:pPr>
@@ -351,6 +377,7 @@
           <w:numId w:val="1"/>
         </w:numPr>
       </w:pPr>
+      <w:commentRangeStart w:id="7"/>
       <w:r>
         <w:t>F: P</w:t>
       </w:r>
@@ -367,13 +394,7 @@
         <w:rPr>
           <w:vertAlign w:val="subscript"/>
         </w:rPr>
-        <w:t>Switc</w:t>
-      </w:r>
-      <w:r>
-        <w:rPr>
-          <w:vertAlign w:val="subscript"/>
-        </w:rPr>
-        <w:t>hControl-Action</w:t>
+        <w:t>SwitchControl-Action</w:t>
       </w:r>
       <w:r>
         <w:rPr>
@@ -383,13 +404,14 @@
         <w:t>–</w:t>
       </w:r>
       <w:r>
-        <w:t xml:space="preserve"> The timestamp for all switch control (reconfiguration) messages is pre-specified below.  These probabilities </w:t>
-      </w:r>
-      <w:r>
-        <w:t xml:space="preserve">are used to determine whether a message requesting a switch status change is sent and whether the switch control action is implemented. (The action can be taken even if the message is not generated and vice versa (corresponding to messages that we fail to </w:t>
-      </w:r>
-      <w:r>
-        <w:t>capture.) [Default Values: 1]</w:t>
+        <w:t xml:space="preserve"> The timestamp for all switch control (reconfiguration) messages is pre-specified below.  These probabilities are used to determine whether a message requesting a switch status change is sent and whether the switch control action is implemented. (The action can be taken even if the message is not generated and vice versa (corresponding to messages that we fail to capture.) [Default Values: 1]</w:t>
+      </w:r>
+      <w:commentRangeEnd w:id="7"/>
+      <w:r>
+        <w:rPr>
+          <w:rStyle w:val="CommentReference"/>
+        </w:rPr>
+        <w:commentReference w:id="7"/>
       </w:r>
     </w:p>
     <w:p/>
@@ -401,10 +423,7 @@
         </w:numPr>
       </w:pPr>
       <w:r>
-        <w:t>Pre-Specified Event Messages (Input_Message_Creation() is responsible for inserting each of the actions below into the GridLab-D model and generating the appropriate messages (subject to the probabi</w:t>
-      </w:r>
-      <w:r>
-        <w:t>lities specified above).</w:t>
+        <w:t>Pre-Specified Event Messages (Input_Message_Creation() is responsible for inserting each of the actions below into the GridLab-D model and generating the appropriate messages (subject to the probabilities specified above).</w:t>
       </w:r>
     </w:p>
     <w:p>
@@ -414,11 +433,9 @@
           <w:numId w:val="2"/>
         </w:numPr>
       </w:pPr>
-      <w:r>
-        <w:t>VoltageControlActions: A list of voltage control actions (LTC tap changes or capacitor bank status changes) will be specified in the configuration file.  Each item in th</w:t>
-      </w:r>
-      <w:r>
-        <w:t xml:space="preserve">e list will include a timestamp , a device identifier, and a setpoint. </w:t>
+      <w:commentRangeStart w:id="9"/>
+      <w:r>
+        <w:t xml:space="preserve">VoltageControlActions: A list of voltage control actions (LTC tap changes or capacitor bank status changes) will be specified in the configuration file.  Each item in the list will include a timestamp , a device identifier, and a setpoint. </w:t>
       </w:r>
     </w:p>
     <w:p>
@@ -429,10 +446,7 @@
         </w:numPr>
       </w:pPr>
       <w:r>
-        <w:t>Note: Generally the voltage control actions should only be specified during low or high voltage conditions in the network.</w:t>
-      </w:r>
-      <w:r>
-        <w:t xml:space="preserve">  Therefore, it may be necessary to first run GridLab-D without any voltage control actions.  The results from that first run can then be used to (manually) generate a list of voltage control actions to include in the simulation</w:t>
+        <w:t>Note: Generally the voltage control actions should only be specified during low or high voltage conditions in the network.  Therefore, it may be necessary to first run GridLab-D without any voltage control actions.  The results from that first run can then be used to (manually) generate a list of voltage control actions to include in the simulation</w:t>
       </w:r>
     </w:p>
     <w:p>
@@ -442,8 +456,23 @@
           <w:numId w:val="2"/>
         </w:numPr>
       </w:pPr>
+      <w:commentRangeStart w:id="10"/>
+      <w:commentRangeEnd w:id="9"/>
+      <w:r>
+        <w:rPr>
+          <w:rStyle w:val="CommentReference"/>
+        </w:rPr>
+        <w:commentReference w:id="9"/>
+      </w:r>
       <w:r>
         <w:t xml:space="preserve">SwitchStatusActions: A list of switch status changes will be specified in the configuration file.  Each item in the list will include a timestamp, a device identifier, and the action (OPEN/CLOSE). </w:t>
+      </w:r>
+      <w:commentRangeEnd w:id="10"/>
+      <w:r>
+        <w:rPr>
+          <w:rStyle w:val="CommentReference"/>
+        </w:rPr>
+        <w:commentReference w:id="10"/>
       </w:r>
     </w:p>
     <w:p>
@@ -495,11 +524,9 @@
           <w:numId w:val="2"/>
         </w:numPr>
       </w:pPr>
-      <w:r>
-        <w:t xml:space="preserve">For this attack type, a list of meters and timestamps will be provided.  At the given timestamps Input_Message_Creation() will trigger meter disconnects for all meters on the list. (Note: The creation </w:t>
-      </w:r>
-      <w:r>
-        <w:t>of these messages and the likelihood of the disconnect will be subject to the P</w:t>
+      <w:commentRangeStart w:id="11"/>
+      <w:r>
+        <w:t>For this attack type, a list of meters and timestamps will be provided.  At the given timestamps Input_Message_Creation() will trigger meter disconnects for all meters on the list. (Note: The creation of these messages and the likelihood of the disconnect will be subject to the P</w:t>
       </w:r>
       <w:r>
         <w:rPr>
@@ -518,6 +545,13 @@
       </w:r>
       <w:r>
         <w:t>probabilities only.)</w:t>
+      </w:r>
+      <w:commentRangeEnd w:id="11"/>
+      <w:r>
+        <w:rPr>
+          <w:rStyle w:val="CommentReference"/>
+        </w:rPr>
+        <w:commentReference w:id="11"/>
       </w:r>
     </w:p>
     <w:p>
@@ -545,11 +579,16 @@
           <w:numId w:val="2"/>
         </w:numPr>
       </w:pPr>
-      <w:r>
-        <w:t>For this attack type, a list of meters and timestamp will be provided.  At the given timestamp Input_Message_Creation()</w:t>
-      </w:r>
-      <w:r>
-        <w:t xml:space="preserve"> will create ODEventNotification (alarm) messages for all specified meters.</w:t>
+      <w:commentRangeStart w:id="12"/>
+      <w:r>
+        <w:t>For this attack type, a list of meters and timestamp will be provided.  At the given timestamp Input_Message_Creation() will create ODEventNotification (alarm) messages for all specified meters.</w:t>
+      </w:r>
+      <w:commentRangeEnd w:id="12"/>
+      <w:r>
+        <w:rPr>
+          <w:rStyle w:val="CommentReference"/>
+        </w:rPr>
+        <w:commentReference w:id="12"/>
       </w:r>
     </w:p>
     <w:p>
@@ -567,14 +606,44 @@
           <w:i/>
           <w:iCs/>
         </w:rPr>
-        <w:t>Spoofed Substation Field Devices Influence Automat</w:t>
+        <w:t>Spoofed Substation Field Devices Influence Automated Responses</w:t>
+      </w:r>
+    </w:p>
+    <w:p>
+      <w:pPr>
+        <w:numPr>
+          <w:ilvl w:val="2"/>
+          <w:numId w:val="2"/>
+        </w:numPr>
+      </w:pPr>
+      <w:commentRangeStart w:id="13"/>
+      <w:r>
+        <w:t>For this attack type, Output_Message_Creation() will artificially modify the connectivity, power or voltage status/readings at specified devices.  A list of spoofed devices will be provided for this attack.  Each item in the list will include a start and end timestamps, a device identifier, a quantity identifier (connection status, power, voltage), and a code indicating the change that should be calculated. (The “codes” will indicate whether a value should be reduced to 0, multiplied by a factor, set to a specific value, etc.  [The ”codes” are to be determined.] Note: The creation of these spoofed messages does not change anything about how the GridLab-D simulation is run.</w:t>
+      </w:r>
+      <w:commentRangeEnd w:id="13"/>
+      <w:r>
+        <w:rPr>
+          <w:rStyle w:val="CommentReference"/>
+        </w:rPr>
+        <w:commentReference w:id="13"/>
+      </w:r>
+    </w:p>
+    <w:p>
+      <w:pPr>
+        <w:numPr>
+          <w:ilvl w:val="1"/>
+          <w:numId w:val="2"/>
+        </w:numPr>
+      </w:pPr>
+      <w:r>
+        <w:t xml:space="preserve">DGM.10: </w:t>
       </w:r>
       <w:r>
         <w:rPr>
           <w:i/>
           <w:iCs/>
         </w:rPr>
-        <w:t>ed Responses</w:t>
+        <w:t>Switched Capacitor Banks are Manipulated to Degrade Power Quality</w:t>
       </w:r>
     </w:p>
     <w:p>
@@ -584,14 +653,52 @@
           <w:numId w:val="2"/>
         </w:numPr>
       </w:pPr>
-      <w:r>
-        <w:t xml:space="preserve">For this attack type, Output_Message_Creation() will artificially modify the connectivity, power or voltage status/readings at specified devices.  A list of spoofed devices will </w:t>
-      </w:r>
-      <w:r>
-        <w:t>be provided for this attack.  Each item in the list will include a start and end timestamps, a device identifier, a quantity identifier (connection status, power, voltage), and a code indicating the change that should be calculated. (The “codes” will indic</w:t>
-      </w:r>
-      <w:r>
-        <w:t>ate whether a value should be reduced to 0, multiplied by a factor, set to a specific value, etc.  [The ”codes” are to be determined.] Note: The creation of these spoofed messages does not change anything about how the GridLab-D simulation is run.</w:t>
+      <w:commentRangeStart w:id="14"/>
+      <w:r>
+        <w:t>For this attack type, a list of substation devices and timestamps will be provided.  At the given timestamp Input_Message_Creation() will trigger substation voltage or switch control messages for specified device(s). (Note: The creation of these messages and the likelihood of their implementation will be subject to the P</w:t>
+      </w:r>
+      <w:r>
+        <w:rPr>
+          <w:vertAlign w:val="subscript"/>
+        </w:rPr>
+        <w:t>VoltageControl-Send</w:t>
+      </w:r>
+      <w:r>
+        <w:t xml:space="preserve"> P</w:t>
+      </w:r>
+      <w:r>
+        <w:rPr>
+          <w:vertAlign w:val="subscript"/>
+        </w:rPr>
+        <w:t xml:space="preserve">VoltageControl-Action  </w:t>
+      </w:r>
+      <w:r>
+        <w:t>and P</w:t>
+      </w:r>
+      <w:r>
+        <w:rPr>
+          <w:vertAlign w:val="subscript"/>
+        </w:rPr>
+        <w:t>SwitchControl-Send</w:t>
+      </w:r>
+      <w:r>
+        <w:t xml:space="preserve"> P</w:t>
+      </w:r>
+      <w:r>
+        <w:rPr>
+          <w:vertAlign w:val="subscript"/>
+        </w:rPr>
+        <w:t xml:space="preserve">SwitchControl-Action </w:t>
+      </w:r>
+      <w:r>
+        <w:t>probabilities.)</w:t>
+      </w:r>
+      <w:commentRangeEnd w:id="14"/>
+      <w:r>
+        <w:rPr>
+          <w:rStyle w:val="CommentReference"/>
+        </w:rPr>
+        <w:commentReference w:id="14"/>
       </w:r>
     </w:p>
     <w:p>
@@ -602,14 +709,7 @@
         </w:numPr>
       </w:pPr>
       <w:r>
-        <w:t xml:space="preserve">DGM.10: </w:t>
-      </w:r>
-      <w:r>
-        <w:rPr>
-          <w:i/>
-          <w:iCs/>
-        </w:rPr>
-        <w:t>Switched Capacitor Banks are Manipulated to Degrade Power Quality</w:t>
+        <w:t xml:space="preserve">Denial of Service Attack: </w:t>
       </w:r>
     </w:p>
     <w:p>
@@ -619,72 +719,30 @@
           <w:numId w:val="2"/>
         </w:numPr>
       </w:pPr>
-      <w:r>
-        <w:t>For this attack type, a list of substation devices and timestamps will be provided.  At the given timestamp Input_Message_Creation() will trigger substation voltage or switch control messages for specified device(s). (Note: The creation of these messages a</w:t>
-      </w:r>
-      <w:r>
-        <w:t>nd the likelihood of their implementation will be subject to the P</w:t>
-      </w:r>
-      <w:r>
-        <w:rPr>
-          <w:vertAlign w:val="subscript"/>
-        </w:rPr>
-        <w:t>VoltageControl-Send</w:t>
-      </w:r>
-      <w:r>
-        <w:t xml:space="preserve"> P</w:t>
-      </w:r>
-      <w:r>
-        <w:rPr>
-          <w:vertAlign w:val="subscript"/>
-        </w:rPr>
-        <w:t xml:space="preserve">VoltageControl-Action  </w:t>
-      </w:r>
-      <w:r>
-        <w:t>and P</w:t>
-      </w:r>
-      <w:r>
-        <w:rPr>
-          <w:vertAlign w:val="subscript"/>
-        </w:rPr>
-        <w:t>SwitchControl-Send</w:t>
-      </w:r>
-      <w:r>
-        <w:t xml:space="preserve"> </w:t>
-      </w:r>
-      <w:r>
-        <w:t>P</w:t>
-      </w:r>
-      <w:r>
-        <w:rPr>
-          <w:vertAlign w:val="subscript"/>
-        </w:rPr>
-        <w:t xml:space="preserve">SwitchControl-Action </w:t>
-      </w:r>
-      <w:r>
-        <w:t>probabilities.)</w:t>
-      </w:r>
-    </w:p>
-    <w:p>
-      <w:pPr>
-        <w:numPr>
-          <w:ilvl w:val="1"/>
-          <w:numId w:val="2"/>
-        </w:numPr>
-      </w:pPr>
-      <w:r>
-        <w:t xml:space="preserve">Denial of Service Attack: </w:t>
-      </w:r>
-    </w:p>
-    <w:p>
-      <w:pPr>
-        <w:numPr>
-          <w:ilvl w:val="2"/>
-          <w:numId w:val="2"/>
-        </w:numPr>
-      </w:pPr>
-      <w:r>
-        <w:t>For this attack type, a list of devices with start and end timestamps will be provided.  Between the start and end timestamps all messages from the specified devices will not be created.</w:t>
+      <w:commentRangeStart w:id="15"/>
+      <w:r>
+        <w:t xml:space="preserve">For this attack type, a list of devices with start and end timestamps will be provided.  Between the start and end timestamps all messages from the specified devices will not be </w:t>
+      </w:r>
+      <w:commentRangeStart w:id="16"/>
+      <w:r>
+        <w:t>created</w:t>
+      </w:r>
+      <w:commentRangeEnd w:id="16"/>
+      <w:r>
+        <w:rPr>
+          <w:rStyle w:val="CommentReference"/>
+        </w:rPr>
+        <w:commentReference w:id="16"/>
+      </w:r>
+      <w:r>
+        <w:t>.</w:t>
+      </w:r>
+      <w:commentRangeEnd w:id="15"/>
+      <w:r>
+        <w:rPr>
+          <w:rStyle w:val="CommentReference"/>
+        </w:rPr>
+        <w:commentReference w:id="15"/>
       </w:r>
     </w:p>
     <w:p/>
@@ -695,8 +753,6 @@
       <w:r>
         <w:t>we may want to write code to build attacks automatically based on a small number of input parameters (e.g. attack type, attack duration, # of devices impacted, etc.)</w:t>
       </w:r>
-      <w:bookmarkStart w:id="0" w:name="_GoBack"/>
-      <w:bookmarkEnd w:id="0"/>
     </w:p>
     <w:sectPr>
       <w:pgSz w:w="12240" w:h="15840"/>
@@ -706,6 +762,317 @@
     </w:sectPr>
   </w:body>
 </w:document>
+</file>
+
+<file path=word/comments.xml><?xml version="1.0" encoding="utf-8"?>
+<w:comments xmlns:wpc="http://schemas.microsoft.com/office/word/2010/wordprocessingCanvas" xmlns:mo="http://schemas.microsoft.com/office/mac/office/2008/main" xmlns:mc="http://schemas.openxmlformats.org/markup-compatibility/2006" xmlns:mv="urn:schemas-microsoft-com:mac:vml" xmlns:o="urn:schemas-microsoft-com:office:office" xmlns:r="http://schemas.openxmlformats.org/officeDocument/2006/relationships" xmlns:m="http://schemas.openxmlformats.org/officeDocument/2006/math" xmlns:v="urn:schemas-microsoft-com:vml" xmlns:wp14="http://schemas.microsoft.com/office/word/2010/wordprocessingDrawing" xmlns:wp="http://schemas.openxmlformats.org/drawingml/2006/wordprocessingDrawing" xmlns:w10="urn:schemas-microsoft-com:office:word" xmlns:w="http://schemas.openxmlformats.org/wordprocessingml/2006/main" xmlns:w14="http://schemas.microsoft.com/office/word/2010/wordml" xmlns:w15="http://schemas.microsoft.com/office/word/2012/wordml" xmlns:wpg="http://schemas.microsoft.com/office/word/2010/wordprocessingGroup" xmlns:wpi="http://schemas.microsoft.com/office/word/2010/wordprocessingInk" xmlns:wne="http://schemas.microsoft.com/office/word/2006/wordml" xmlns:wps="http://schemas.microsoft.com/office/word/2010/wordprocessingShape" mc:Ignorable="w14 w15 wp14">
+  <w:comment w:id="0" w:author="David Pinney" w:date="2017-09-25T09:04:00Z" w:initials="DWP">
+    <w:p>
+      <w:pPr>
+        <w:pStyle w:val="CommentText"/>
+      </w:pPr>
+      <w:r>
+        <w:rPr>
+          <w:rStyle w:val="CommentReference"/>
+        </w:rPr>
+        <w:annotationRef/>
+      </w:r>
+      <w:r>
+        <w:t>This is fine.</w:t>
+      </w:r>
+    </w:p>
+  </w:comment>
+  <w:comment w:id="1" w:author="David Pinney" w:date="2017-09-25T09:04:00Z" w:initials="DWP">
+    <w:p>
+      <w:pPr>
+        <w:pStyle w:val="CommentText"/>
+      </w:pPr>
+      <w:r>
+        <w:rPr>
+          <w:rStyle w:val="CommentReference"/>
+        </w:rPr>
+        <w:annotationRef/>
+      </w:r>
+      <w:r>
+        <w:t>This is fine.</w:t>
+      </w:r>
+    </w:p>
+  </w:comment>
+  <w:comment w:id="2" w:author="David Pinney" w:date="2017-09-25T09:04:00Z" w:initials="DWP">
+    <w:p>
+      <w:pPr>
+        <w:pStyle w:val="CommentText"/>
+      </w:pPr>
+      <w:r>
+        <w:rPr>
+          <w:rStyle w:val="CommentReference"/>
+        </w:rPr>
+        <w:annotationRef/>
+      </w:r>
+      <w:r>
+        <w:rPr>
+          <w:rStyle w:val="CommentReference"/>
+        </w:rPr>
+        <w:t>How many messages are created for each simulation value? I suggest sticking with 1 on the simulation side and letting Phil expand that to the multiple request/response messages.</w:t>
+      </w:r>
+    </w:p>
+  </w:comment>
+  <w:comment w:id="3" w:author="David Pinney" w:date="2017-09-25T09:07:00Z" w:initials="DWP">
+    <w:p>
+      <w:pPr>
+        <w:pStyle w:val="CommentText"/>
+      </w:pPr>
+      <w:r>
+        <w:rPr>
+          <w:rStyle w:val="CommentReference"/>
+        </w:rPr>
+        <w:annotationRef/>
+      </w:r>
+      <w:r>
+        <w:t>So some of the meter values need to be removed randomly based on this probability, right?</w:t>
+      </w:r>
+    </w:p>
+  </w:comment>
+  <w:comment w:id="4" w:author="David Pinney" w:date="2017-09-25T09:08:00Z" w:initials="DWP">
+    <w:p>
+      <w:pPr>
+        <w:pStyle w:val="CommentText"/>
+      </w:pPr>
+      <w:r>
+        <w:rPr>
+          <w:rStyle w:val="CommentReference"/>
+        </w:rPr>
+        <w:annotationRef/>
+      </w:r>
+      <w:r>
+        <w:t>Why would meters be disconnected? Failure to pay the bill? There are ways to remove meters and loads from the sim via pre-run configuration.</w:t>
+      </w:r>
+    </w:p>
+  </w:comment>
+  <w:comment w:id="5" w:author="David Pinney" w:date="2017-09-25T09:08:00Z" w:initials="DWP">
+    <w:p>
+      <w:pPr>
+        <w:pStyle w:val="CommentText"/>
+      </w:pPr>
+      <w:r>
+        <w:rPr>
+          <w:rStyle w:val="CommentReference"/>
+        </w:rPr>
+        <w:annotationRef/>
+      </w:r>
+      <w:r>
+        <w:t>Some substation transformer reads need to be dropped based on these probabilities, right?</w:t>
+      </w:r>
+    </w:p>
+  </w:comment>
+  <w:comment w:id="6" w:author="David Pinney" w:date="2017-09-25T09:09:00Z" w:initials="DWP">
+    <w:p>
+      <w:pPr>
+        <w:pStyle w:val="CommentText"/>
+      </w:pPr>
+      <w:r>
+        <w:rPr>
+          <w:rStyle w:val="CommentReference"/>
+        </w:rPr>
+        <w:annotationRef/>
+      </w:r>
+      <w:r>
+        <w:t xml:space="preserve">The only distribution voltage control action that makes sense to me to simulate is a CVR event (e.g. lower the substation taps for a given 1-2 hour period). Otherwise the voltage regulator should just be handling the regulation itself (no operator) doing either line drop compensation or holding a constant low-side voltage. GridLAB-D can simulate those things. </w:t>
+      </w:r>
+      <w:r>
+        <w:t>I recommend</w:t>
+      </w:r>
+      <w:r>
+        <w:t xml:space="preserve"> </w:t>
+      </w:r>
+      <w:r>
+        <w:t>just considering this kind of CVR regulation,</w:t>
+      </w:r>
+      <w:r>
+        <w:t xml:space="preserve"> modified by these probabilities.</w:t>
+      </w:r>
+      <w:r>
+        <w:t xml:space="preserve"> Is that okay?</w:t>
+      </w:r>
+    </w:p>
+  </w:comment>
+  <w:comment w:id="7" w:author="David Pinney" w:date="2017-09-25T09:12:00Z" w:initials="DWP">
+    <w:p>
+      <w:pPr>
+        <w:pStyle w:val="CommentText"/>
+      </w:pPr>
+      <w:r>
+        <w:rPr>
+          <w:rStyle w:val="CommentReference"/>
+        </w:rPr>
+        <w:annotationRef/>
+      </w:r>
+      <w:r>
+        <w:t xml:space="preserve">We can certainly open switches in the simulation, but what distribution scenario would this model? </w:t>
+      </w:r>
+      <w:r>
+        <w:t xml:space="preserve">It might be possible to simulate a backfeed scenario, but it would take a lot of setup on top of the .glm that PNNL has provided. We'd need two feeders connected through a normally open switch, we'd open a switch on one sub to simulate a transmission outage, and then we'd close the normal open to restore power. And honestly if comms failed in this scenario the utility would just </w:t>
+      </w:r>
+      <w:r>
+        <w:t>roll</w:t>
+      </w:r>
+      <w:bookmarkStart w:id="8" w:name="_GoBack"/>
+      <w:bookmarkEnd w:id="8"/>
+      <w:r>
+        <w:t xml:space="preserve"> a truck to close the switch manually. So I recommend not modeling this, or only considering it as an attack. Is that okay?</w:t>
+      </w:r>
+    </w:p>
+  </w:comment>
+  <w:comment w:id="9" w:author="David Pinney" w:date="2017-09-25T09:18:00Z" w:initials="DWP">
+    <w:p>
+      <w:pPr>
+        <w:pStyle w:val="CommentText"/>
+      </w:pPr>
+      <w:r>
+        <w:rPr>
+          <w:rStyle w:val="CommentReference"/>
+        </w:rPr>
+        <w:annotationRef/>
+      </w:r>
+      <w:r>
+        <w:t>Please see my comment above regarding voltage regulation. If you're okay with that approach, we can adapt this part of the document to match.</w:t>
+      </w:r>
+    </w:p>
+  </w:comment>
+  <w:comment w:id="10" w:author="David Pinney" w:date="2017-09-25T09:19:00Z" w:initials="DWP">
+    <w:p>
+      <w:pPr>
+        <w:pStyle w:val="CommentText"/>
+      </w:pPr>
+      <w:r>
+        <w:rPr>
+          <w:rStyle w:val="CommentReference"/>
+        </w:rPr>
+        <w:annotationRef/>
+      </w:r>
+      <w:r>
+        <w:t>Please see above note regarding switching. If it's okay, then this is okay.</w:t>
+      </w:r>
+    </w:p>
+  </w:comment>
+  <w:comment w:id="11" w:author="David Pinney" w:date="2017-09-25T09:19:00Z" w:initials="DWP">
+    <w:p>
+      <w:pPr>
+        <w:pStyle w:val="CommentText"/>
+      </w:pPr>
+      <w:r>
+        <w:rPr>
+          <w:rStyle w:val="CommentReference"/>
+        </w:rPr>
+        <w:annotationRef/>
+      </w:r>
+      <w:r>
+        <w:t>We can do this in GridLAB-D.</w:t>
+      </w:r>
+    </w:p>
+  </w:comment>
+  <w:comment w:id="12" w:author="David Pinney" w:date="2017-09-25T09:20:00Z" w:initials="DWP">
+    <w:p>
+      <w:pPr>
+        <w:pStyle w:val="CommentText"/>
+      </w:pPr>
+      <w:r>
+        <w:rPr>
+          <w:rStyle w:val="CommentReference"/>
+        </w:rPr>
+        <w:annotationRef/>
+      </w:r>
+      <w:r>
+        <w:t>We can do this in post-processing.</w:t>
+      </w:r>
+    </w:p>
+  </w:comment>
+  <w:comment w:id="13" w:author="David Pinney" w:date="2017-09-25T09:20:00Z" w:initials="DWP">
+    <w:p>
+      <w:pPr>
+        <w:pStyle w:val="CommentText"/>
+      </w:pPr>
+      <w:r>
+        <w:rPr>
+          <w:rStyle w:val="CommentReference"/>
+        </w:rPr>
+        <w:annotationRef/>
+      </w:r>
+      <w:r>
+        <w:t>Yes, doable in post-processing.</w:t>
+      </w:r>
+    </w:p>
+  </w:comment>
+  <w:comment w:id="14" w:author="David Pinney" w:date="2017-09-25T09:21:00Z" w:initials="DWP">
+    <w:p>
+      <w:pPr>
+        <w:pStyle w:val="CommentText"/>
+      </w:pPr>
+      <w:r>
+        <w:rPr>
+          <w:rStyle w:val="CommentReference"/>
+        </w:rPr>
+        <w:annotationRef/>
+      </w:r>
+      <w:r>
+        <w:t>Doable in post-processing.</w:t>
+      </w:r>
+    </w:p>
+  </w:comment>
+  <w:comment w:id="16" w:author="David Pinney" w:date="2017-09-25T09:22:00Z" w:initials="DWP">
+    <w:p>
+      <w:pPr>
+        <w:pStyle w:val="CommentText"/>
+      </w:pPr>
+      <w:r>
+        <w:rPr>
+          <w:rStyle w:val="CommentReference"/>
+        </w:rPr>
+        <w:annotationRef/>
+      </w:r>
+      <w:r>
+        <w:t>I recommend adding attacks to (1) mess with the voltage regulators, (2) mess with the switches and (3) mess with distributed generation.</w:t>
+      </w:r>
+    </w:p>
+  </w:comment>
+  <w:comment w:id="15" w:author="David Pinney" w:date="2017-09-25T09:22:00Z" w:initials="DWP">
+    <w:p>
+      <w:pPr>
+        <w:pStyle w:val="CommentText"/>
+      </w:pPr>
+      <w:r>
+        <w:rPr>
+          <w:rStyle w:val="CommentReference"/>
+        </w:rPr>
+        <w:annotationRef/>
+      </w:r>
+      <w:r>
+        <w:t>Doable in post-processing.</w:t>
+      </w:r>
+    </w:p>
+  </w:comment>
+</w:comments>
+</file>
+
+<file path=word/commentsExtended.xml><?xml version="1.0" encoding="utf-8"?>
+<w15:commentsEx xmlns:wpc="http://schemas.microsoft.com/office/word/2010/wordprocessingCanvas" xmlns:mo="http://schemas.microsoft.com/office/mac/office/2008/main" xmlns:mc="http://schemas.openxmlformats.org/markup-compatibility/2006" xmlns:mv="urn:schemas-microsoft-com:mac:vml" xmlns:o="urn:schemas-microsoft-com:office:office" xmlns:r="http://schemas.openxmlformats.org/officeDocument/2006/relationships" xmlns:m="http://schemas.openxmlformats.org/officeDocument/2006/math" xmlns:v="urn:schemas-microsoft-com:vml" xmlns:wp14="http://schemas.microsoft.com/office/word/2010/wordprocessingDrawing" xmlns:wp="http://schemas.openxmlformats.org/drawingml/2006/wordprocessingDrawing" xmlns:w10="urn:schemas-microsoft-com:office:word" xmlns:w="http://schemas.openxmlformats.org/wordprocessingml/2006/main" xmlns:w14="http://schemas.microsoft.com/office/word/2010/wordml" xmlns:w15="http://schemas.microsoft.com/office/word/2012/wordml" xmlns:wpg="http://schemas.microsoft.com/office/word/2010/wordprocessingGroup" xmlns:wpi="http://schemas.microsoft.com/office/word/2010/wordprocessingInk" xmlns:wne="http://schemas.microsoft.com/office/word/2006/wordml" xmlns:wps="http://schemas.microsoft.com/office/word/2010/wordprocessingShape" mc:Ignorable="w14 w15 wp14">
+  <w15:commentEx w15:paraId="5D34813C" w15:done="0"/>
+  <w15:commentEx w15:paraId="52268BA3" w15:done="0"/>
+  <w15:commentEx w15:paraId="477769B8" w15:done="0"/>
+  <w15:commentEx w15:paraId="37B05D1D" w15:done="0"/>
+  <w15:commentEx w15:paraId="1588FE56" w15:done="0"/>
+  <w15:commentEx w15:paraId="3587CD7B" w15:done="0"/>
+  <w15:commentEx w15:paraId="26E15E07" w15:done="0"/>
+  <w15:commentEx w15:paraId="44BAC058" w15:done="0"/>
+  <w15:commentEx w15:paraId="49DF6F30" w15:done="0"/>
+  <w15:commentEx w15:paraId="75FEA8E0" w15:done="0"/>
+  <w15:commentEx w15:paraId="3DC3761D" w15:done="0"/>
+  <w15:commentEx w15:paraId="4B5A7A40" w15:done="0"/>
+  <w15:commentEx w15:paraId="1D05C3FE" w15:done="0"/>
+  <w15:commentEx w15:paraId="6AD36BD2" w15:done="0"/>
+  <w15:commentEx w15:paraId="3F1CD008" w15:done="0"/>
+  <w15:commentEx w15:paraId="39253024" w15:done="0"/>
+</w15:commentsEx>
 </file>
 
 <file path=word/numbering.xml><?xml version="1.0" encoding="utf-8"?>
@@ -1355,6 +1722,7 @@
   <w:style w:type="character" w:default="1" w:styleId="DefaultParagraphFont">
     <w:name w:val="Default Paragraph Font"/>
     <w:uiPriority w:val="1"/>
+    <w:semiHidden/>
     <w:unhideWhenUsed/>
   </w:style>
   <w:style w:type="table" w:default="1" w:styleId="TableNormal">
@@ -1377,6 +1745,92 @@
     <w:uiPriority w:val="99"/>
     <w:semiHidden/>
     <w:unhideWhenUsed/>
+  </w:style>
+  <w:style w:type="character" w:styleId="CommentReference">
+    <w:name w:val="annotation reference"/>
+    <w:basedOn w:val="DefaultParagraphFont"/>
+    <w:uiPriority w:val="99"/>
+    <w:semiHidden/>
+    <w:unhideWhenUsed/>
+    <w:rsid w:val="00F85519"/>
+    <w:rPr>
+      <w:sz w:val="18"/>
+      <w:szCs w:val="18"/>
+    </w:rPr>
+  </w:style>
+  <w:style w:type="paragraph" w:styleId="CommentText">
+    <w:name w:val="annotation text"/>
+    <w:basedOn w:val="Normal"/>
+    <w:link w:val="CommentTextChar"/>
+    <w:uiPriority w:val="99"/>
+    <w:semiHidden/>
+    <w:unhideWhenUsed/>
+    <w:rsid w:val="00F85519"/>
+  </w:style>
+  <w:style w:type="character" w:customStyle="1" w:styleId="CommentTextChar">
+    <w:name w:val="Comment Text Char"/>
+    <w:basedOn w:val="DefaultParagraphFont"/>
+    <w:link w:val="CommentText"/>
+    <w:uiPriority w:val="99"/>
+    <w:semiHidden/>
+    <w:rsid w:val="00F85519"/>
+  </w:style>
+  <w:style w:type="paragraph" w:styleId="CommentSubject">
+    <w:name w:val="annotation subject"/>
+    <w:basedOn w:val="CommentText"/>
+    <w:next w:val="CommentText"/>
+    <w:link w:val="CommentSubjectChar"/>
+    <w:uiPriority w:val="99"/>
+    <w:semiHidden/>
+    <w:unhideWhenUsed/>
+    <w:rsid w:val="00F85519"/>
+    <w:rPr>
+      <w:b/>
+      <w:bCs/>
+      <w:sz w:val="20"/>
+      <w:szCs w:val="20"/>
+    </w:rPr>
+  </w:style>
+  <w:style w:type="character" w:customStyle="1" w:styleId="CommentSubjectChar">
+    <w:name w:val="Comment Subject Char"/>
+    <w:basedOn w:val="CommentTextChar"/>
+    <w:link w:val="CommentSubject"/>
+    <w:uiPriority w:val="99"/>
+    <w:semiHidden/>
+    <w:rsid w:val="00F85519"/>
+    <w:rPr>
+      <w:b/>
+      <w:bCs/>
+      <w:sz w:val="20"/>
+      <w:szCs w:val="20"/>
+    </w:rPr>
+  </w:style>
+  <w:style w:type="paragraph" w:styleId="BalloonText">
+    <w:name w:val="Balloon Text"/>
+    <w:basedOn w:val="Normal"/>
+    <w:link w:val="BalloonTextChar"/>
+    <w:uiPriority w:val="99"/>
+    <w:semiHidden/>
+    <w:unhideWhenUsed/>
+    <w:rsid w:val="00F85519"/>
+    <w:rPr>
+      <w:rFonts w:ascii="Times New Roman" w:hAnsi="Times New Roman" w:cs="Times New Roman"/>
+      <w:sz w:val="18"/>
+      <w:szCs w:val="18"/>
+    </w:rPr>
+  </w:style>
+  <w:style w:type="character" w:customStyle="1" w:styleId="BalloonTextChar">
+    <w:name w:val="Balloon Text Char"/>
+    <w:basedOn w:val="DefaultParagraphFont"/>
+    <w:link w:val="BalloonText"/>
+    <w:uiPriority w:val="99"/>
+    <w:semiHidden/>
+    <w:rsid w:val="00F85519"/>
+    <w:rPr>
+      <w:rFonts w:ascii="Times New Roman" w:hAnsi="Times New Roman" w:cs="Times New Roman"/>
+      <w:sz w:val="18"/>
+      <w:szCs w:val="18"/>
+    </w:rPr>
   </w:style>
 </w:styles>
 </file>

</xml_diff>

<commit_message>
identifiers and switch in model.
</commit_message>
<xml_diff>
--- a/Docs/SIMBAConfigFileDescription.docx
+++ b/Docs/SIMBAConfigFileDescription.docx
@@ -62,7 +62,15 @@
       </w:pPr>
       <w:commentRangeStart w:id="0"/>
       <w:r>
-        <w:t>A variety of values that define the start and end times for the requested simulation and specification of the GridLab-D model that will be used.</w:t>
+        <w:t xml:space="preserve">A variety of values that define the start and end times for the requested simulation and specification of the </w:t>
+      </w:r>
+      <w:proofErr w:type="spellStart"/>
+      <w:r>
+        <w:t>GridLab</w:t>
+      </w:r>
+      <w:proofErr w:type="spellEnd"/>
+      <w:r>
+        <w:t>-D model that will be used.</w:t>
       </w:r>
       <w:commentRangeEnd w:id="0"/>
       <w:r>
@@ -96,8 +104,29 @@
         </w:numPr>
       </w:pPr>
       <w:commentRangeStart w:id="1"/>
-      <w:r>
-        <w:t xml:space="preserve">Vmin, Vmax, Pmin, Pmax </w:t>
+      <w:proofErr w:type="spellStart"/>
+      <w:r>
+        <w:t>Vmin</w:t>
+      </w:r>
+      <w:proofErr w:type="spellEnd"/>
+      <w:r>
+        <w:t xml:space="preserve">, Vmax, </w:t>
+      </w:r>
+      <w:proofErr w:type="spellStart"/>
+      <w:r>
+        <w:t>Pmin</w:t>
+      </w:r>
+      <w:proofErr w:type="spellEnd"/>
+      <w:r>
+        <w:t xml:space="preserve">, </w:t>
+      </w:r>
+      <w:proofErr w:type="spellStart"/>
+      <w:r>
+        <w:t>Pmax</w:t>
+      </w:r>
+      <w:proofErr w:type="spellEnd"/>
+      <w:r>
+        <w:t xml:space="preserve"> </w:t>
       </w:r>
       <w:r>
         <w:rPr>
@@ -107,7 +136,31 @@
         <w:t>–</w:t>
       </w:r>
       <w:r>
-        <w:t xml:space="preserve"> These values are used by Output_Message_Creation() to determine if/when individual AMI meters should generate ODEventNotification (alarm) messages (Message Type B).  </w:t>
+        <w:t xml:space="preserve"> These values are used by </w:t>
+      </w:r>
+      <w:proofErr w:type="spellStart"/>
+      <w:r>
+        <w:t>Output_Message_</w:t>
+      </w:r>
+      <w:proofErr w:type="gramStart"/>
+      <w:r>
+        <w:t>Creation</w:t>
+      </w:r>
+      <w:proofErr w:type="spellEnd"/>
+      <w:r>
+        <w:t>(</w:t>
+      </w:r>
+      <w:proofErr w:type="gramEnd"/>
+      <w:r>
+        <w:t xml:space="preserve">) to determine if/when individual AMI meters should generate </w:t>
+      </w:r>
+      <w:proofErr w:type="spellStart"/>
+      <w:r>
+        <w:t>ODEventNotification</w:t>
+      </w:r>
+      <w:proofErr w:type="spellEnd"/>
+      <w:r>
+        <w:t xml:space="preserve"> (alarm) messages (Message Type B).  </w:t>
       </w:r>
       <w:commentRangeEnd w:id="1"/>
       <w:r>
@@ -148,22 +201,44 @@
       </w:pPr>
       <w:commentRangeStart w:id="2"/>
       <w:r>
-        <w:t>A: P</w:t>
-      </w:r>
-      <w:r>
-        <w:rPr>
-          <w:vertAlign w:val="subscript"/>
-        </w:rPr>
-        <w:t>MeterValue-Request</w:t>
-      </w:r>
-      <w:r>
-        <w:t xml:space="preserve"> P</w:t>
-      </w:r>
-      <w:r>
-        <w:rPr>
-          <w:vertAlign w:val="subscript"/>
-        </w:rPr>
-        <w:t>MeterValue-Respond</w:t>
+        <w:t xml:space="preserve">A: </w:t>
+      </w:r>
+      <w:proofErr w:type="spellStart"/>
+      <w:r>
+        <w:t>P</w:t>
+      </w:r>
+      <w:r>
+        <w:rPr>
+          <w:vertAlign w:val="subscript"/>
+        </w:rPr>
+        <w:t>MeterValue</w:t>
+      </w:r>
+      <w:proofErr w:type="spellEnd"/>
+      <w:r>
+        <w:rPr>
+          <w:vertAlign w:val="subscript"/>
+        </w:rPr>
+        <w:t>-Request</w:t>
+      </w:r>
+      <w:r>
+        <w:t xml:space="preserve"> </w:t>
+      </w:r>
+      <w:proofErr w:type="spellStart"/>
+      <w:r>
+        <w:t>P</w:t>
+      </w:r>
+      <w:r>
+        <w:rPr>
+          <w:vertAlign w:val="subscript"/>
+        </w:rPr>
+        <w:t>MeterValue</w:t>
+      </w:r>
+      <w:proofErr w:type="spellEnd"/>
+      <w:r>
+        <w:rPr>
+          <w:vertAlign w:val="subscript"/>
+        </w:rPr>
+        <w:t>-Respond</w:t>
       </w:r>
       <w:r>
         <w:t xml:space="preserve"> </w:t>
@@ -176,7 +251,31 @@
         <w:t>–</w:t>
       </w:r>
       <w:r>
-        <w:t xml:space="preserve"> These probabilities determine whether correct Request and Respond messages are generated at each appropriate timestep (15 minutes) for meter values. (Output_Message_Creation() will generate message reading request and response messages with these probabilities. Meters may send values even when a request message is not generated (corresponding to mess</w:t>
+        <w:t xml:space="preserve"> These probabilities determine whether correct Request and Respond messages are generated at each appropriate </w:t>
+      </w:r>
+      <w:proofErr w:type="spellStart"/>
+      <w:r>
+        <w:t>timestep</w:t>
+      </w:r>
+      <w:proofErr w:type="spellEnd"/>
+      <w:r>
+        <w:t xml:space="preserve"> (15 minutes) for meter values. (</w:t>
+      </w:r>
+      <w:proofErr w:type="spellStart"/>
+      <w:r>
+        <w:t>Output_Message_</w:t>
+      </w:r>
+      <w:proofErr w:type="gramStart"/>
+      <w:r>
+        <w:t>Creation</w:t>
+      </w:r>
+      <w:proofErr w:type="spellEnd"/>
+      <w:r>
+        <w:t>(</w:t>
+      </w:r>
+      <w:proofErr w:type="gramEnd"/>
+      <w:r>
+        <w:t>) will generate message reading request and response messages with these probabilities. Meters may send values even when a request message is not generated (corresponding to mess</w:t>
       </w:r>
       <w:r>
         <w:t>ages that we fail to capture) [</w:t>
@@ -201,7 +300,11 @@
       </w:pPr>
       <w:commentRangeStart w:id="3"/>
       <w:r>
-        <w:t>B: P</w:t>
+        <w:t xml:space="preserve">B: </w:t>
+      </w:r>
+      <w:proofErr w:type="spellStart"/>
+      <w:r>
+        <w:t>P</w:t>
       </w:r>
       <w:r>
         <w:rPr>
@@ -209,6 +312,7 @@
         </w:rPr>
         <w:t>MeterEventSend</w:t>
       </w:r>
+      <w:proofErr w:type="spellEnd"/>
       <w:r>
         <w:t xml:space="preserve"> </w:t>
       </w:r>
@@ -220,7 +324,31 @@
         <w:t>–</w:t>
       </w:r>
       <w:r>
-        <w:t xml:space="preserve"> This probability is used by Output_Message_Creation() to determine whether a correct ODEventNotification message is sent by a meter when one of the message creation thresholds is triggered. [Default Value: 1]</w:t>
+        <w:t xml:space="preserve"> This probability is used by </w:t>
+      </w:r>
+      <w:proofErr w:type="spellStart"/>
+      <w:r>
+        <w:t>Output_Message_</w:t>
+      </w:r>
+      <w:proofErr w:type="gramStart"/>
+      <w:r>
+        <w:t>Creation</w:t>
+      </w:r>
+      <w:proofErr w:type="spellEnd"/>
+      <w:r>
+        <w:t>(</w:t>
+      </w:r>
+      <w:proofErr w:type="gramEnd"/>
+      <w:r>
+        <w:t xml:space="preserve">) to determine whether a correct </w:t>
+      </w:r>
+      <w:proofErr w:type="spellStart"/>
+      <w:r>
+        <w:t>ODEventNotification</w:t>
+      </w:r>
+      <w:proofErr w:type="spellEnd"/>
+      <w:r>
+        <w:t xml:space="preserve"> message is sent by a meter when one of the message creation thresholds is triggered. [Default Value: 1]</w:t>
       </w:r>
       <w:commentRangeEnd w:id="3"/>
       <w:r>
@@ -239,23 +367,9 @@
       </w:pPr>
       <w:commentRangeStart w:id="4"/>
       <w:r>
-        <w:t>C: P</w:t>
-      </w:r>
-      <w:r>
-        <w:rPr>
-          <w:vertAlign w:val="subscript"/>
-        </w:rPr>
-        <w:t>MeterDisconnect-Trigger</w:t>
-      </w:r>
-      <w:r>
-        <w:t xml:space="preserve">  P</w:t>
-      </w:r>
-      <w:r>
-        <w:rPr>
-          <w:vertAlign w:val="subscript"/>
-        </w:rPr>
-        <w:t xml:space="preserve">MeterDisconnect-Request </w:t>
-      </w:r>
+        <w:t xml:space="preserve">C: </w:t>
+      </w:r>
+      <w:proofErr w:type="spellStart"/>
       <w:r>
         <w:t>P</w:t>
       </w:r>
@@ -263,10 +377,78 @@
         <w:rPr>
           <w:vertAlign w:val="subscript"/>
         </w:rPr>
-        <w:t>MeterDisconnect-Action</w:t>
-      </w:r>
-      <w:r>
-        <w:t>: These probabilities are used by Input_Message_Creation() to determine whether a Meter Disconnect action is requested by the control center at each timestep (this is implemented periodically on a coarse time step, say every 5 minutes), whether a meter disconnect message is generated, and whether the requested meter actually disconnects.  (Note: The Meter Disconnect Trigger is evaluated first.  If/when the Meter Disconnect Trigger is activated, then the other two probabilities are used to determine whether a message is generated and whether the meter disconnects. The meter may disconnect even if no meter disconnect message is generated (indicating that we missed the message in our capture device). [Default Values: 0]</w:t>
+        <w:t>MeterDisconnect</w:t>
+      </w:r>
+      <w:proofErr w:type="spellEnd"/>
+      <w:r>
+        <w:rPr>
+          <w:vertAlign w:val="subscript"/>
+        </w:rPr>
+        <w:t>-</w:t>
+      </w:r>
+      <w:proofErr w:type="gramStart"/>
+      <w:r>
+        <w:rPr>
+          <w:vertAlign w:val="subscript"/>
+        </w:rPr>
+        <w:t>Trigger</w:t>
+      </w:r>
+      <w:r>
+        <w:t xml:space="preserve">  </w:t>
+      </w:r>
+      <w:proofErr w:type="spellStart"/>
+      <w:r>
+        <w:t>P</w:t>
+      </w:r>
+      <w:r>
+        <w:rPr>
+          <w:vertAlign w:val="subscript"/>
+        </w:rPr>
+        <w:t>MeterDisconnect</w:t>
+      </w:r>
+      <w:proofErr w:type="spellEnd"/>
+      <w:proofErr w:type="gramEnd"/>
+      <w:r>
+        <w:rPr>
+          <w:vertAlign w:val="subscript"/>
+        </w:rPr>
+        <w:t xml:space="preserve">-Request </w:t>
+      </w:r>
+      <w:proofErr w:type="spellStart"/>
+      <w:r>
+        <w:t>P</w:t>
+      </w:r>
+      <w:r>
+        <w:rPr>
+          <w:vertAlign w:val="subscript"/>
+        </w:rPr>
+        <w:t>MeterDisconnect</w:t>
+      </w:r>
+      <w:proofErr w:type="spellEnd"/>
+      <w:r>
+        <w:rPr>
+          <w:vertAlign w:val="subscript"/>
+        </w:rPr>
+        <w:t>-Action</w:t>
+      </w:r>
+      <w:r>
+        <w:t xml:space="preserve">: These probabilities are used by </w:t>
+      </w:r>
+      <w:proofErr w:type="spellStart"/>
+      <w:r>
+        <w:t>Input_Message_Creation</w:t>
+      </w:r>
+      <w:proofErr w:type="spellEnd"/>
+      <w:r>
+        <w:t xml:space="preserve">() to determine whether a Meter Disconnect action is requested by the control center at each </w:t>
+      </w:r>
+      <w:proofErr w:type="spellStart"/>
+      <w:r>
+        <w:t>timestep</w:t>
+      </w:r>
+      <w:proofErr w:type="spellEnd"/>
+      <w:r>
+        <w:t xml:space="preserve"> (this is implemented periodically on a coarse time step, say every 5 minutes), whether a meter disconnect message is generated, and whether the requested meter actually disconnects.  (Note: The Meter Disconnect Trigger is evaluated first.  If/when the Meter Disconnect Trigger is activated, then the other two probabilities are used to determine whether a message is generated and whether the meter disconnects. The meter may disconnect even if no meter disconnect message is generated (indicating that we missed the message in our capture device). [Default Values: 0]</w:t>
       </w:r>
       <w:commentRangeEnd w:id="4"/>
       <w:r>
@@ -312,7 +494,31 @@
         <w:t xml:space="preserve"> </w:t>
       </w:r>
       <w:r>
-        <w:t>These probabilities determine whether correct Request and Respond messages are generated at each appropriate timestep (4 seconds) for substation values. (Output_Message_Creation() will generate message reading request and response messages with these probabilities [ Default Values: 1]</w:t>
+        <w:t xml:space="preserve">These probabilities determine whether correct Request and Respond messages are generated at each appropriate </w:t>
+      </w:r>
+      <w:proofErr w:type="spellStart"/>
+      <w:r>
+        <w:t>timestep</w:t>
+      </w:r>
+      <w:proofErr w:type="spellEnd"/>
+      <w:r>
+        <w:t xml:space="preserve"> (4 seconds) for substation values. (</w:t>
+      </w:r>
+      <w:proofErr w:type="spellStart"/>
+      <w:r>
+        <w:t>Output_Message_</w:t>
+      </w:r>
+      <w:proofErr w:type="gramStart"/>
+      <w:r>
+        <w:t>Creation</w:t>
+      </w:r>
+      <w:proofErr w:type="spellEnd"/>
+      <w:r>
+        <w:t>(</w:t>
+      </w:r>
+      <w:proofErr w:type="gramEnd"/>
+      <w:r>
+        <w:t>) will generate message reading request and response messages with these probabilities [ Default Values: 1]</w:t>
       </w:r>
       <w:commentRangeEnd w:id="5"/>
       <w:r>
@@ -331,22 +537,44 @@
       </w:pPr>
       <w:commentRangeStart w:id="6"/>
       <w:r>
-        <w:t>E: P</w:t>
-      </w:r>
-      <w:r>
-        <w:rPr>
-          <w:vertAlign w:val="subscript"/>
-        </w:rPr>
-        <w:t>VoltageControl-Send</w:t>
-      </w:r>
-      <w:r>
-        <w:t xml:space="preserve"> P</w:t>
-      </w:r>
-      <w:r>
-        <w:rPr>
-          <w:vertAlign w:val="subscript"/>
-        </w:rPr>
-        <w:t>VoltageControl-Action</w:t>
+        <w:t xml:space="preserve">E: </w:t>
+      </w:r>
+      <w:proofErr w:type="spellStart"/>
+      <w:r>
+        <w:t>P</w:t>
+      </w:r>
+      <w:r>
+        <w:rPr>
+          <w:vertAlign w:val="subscript"/>
+        </w:rPr>
+        <w:t>VoltageControl</w:t>
+      </w:r>
+      <w:proofErr w:type="spellEnd"/>
+      <w:r>
+        <w:rPr>
+          <w:vertAlign w:val="subscript"/>
+        </w:rPr>
+        <w:t>-Send</w:t>
+      </w:r>
+      <w:r>
+        <w:t xml:space="preserve"> </w:t>
+      </w:r>
+      <w:proofErr w:type="spellStart"/>
+      <w:r>
+        <w:t>P</w:t>
+      </w:r>
+      <w:r>
+        <w:rPr>
+          <w:vertAlign w:val="subscript"/>
+        </w:rPr>
+        <w:t>VoltageControl</w:t>
+      </w:r>
+      <w:proofErr w:type="spellEnd"/>
+      <w:r>
+        <w:rPr>
+          <w:vertAlign w:val="subscript"/>
+        </w:rPr>
+        <w:t>-Action</w:t>
       </w:r>
       <w:r>
         <w:rPr>
@@ -379,22 +607,44 @@
       </w:pPr>
       <w:commentRangeStart w:id="7"/>
       <w:r>
-        <w:t>F: P</w:t>
-      </w:r>
-      <w:r>
-        <w:rPr>
-          <w:vertAlign w:val="subscript"/>
-        </w:rPr>
-        <w:t>SwitchControl-Send</w:t>
-      </w:r>
-      <w:r>
-        <w:t xml:space="preserve"> P</w:t>
-      </w:r>
-      <w:r>
-        <w:rPr>
-          <w:vertAlign w:val="subscript"/>
-        </w:rPr>
-        <w:t>SwitchControl-Action</w:t>
+        <w:t xml:space="preserve">F: </w:t>
+      </w:r>
+      <w:proofErr w:type="spellStart"/>
+      <w:r>
+        <w:t>P</w:t>
+      </w:r>
+      <w:r>
+        <w:rPr>
+          <w:vertAlign w:val="subscript"/>
+        </w:rPr>
+        <w:t>SwitchControl</w:t>
+      </w:r>
+      <w:proofErr w:type="spellEnd"/>
+      <w:r>
+        <w:rPr>
+          <w:vertAlign w:val="subscript"/>
+        </w:rPr>
+        <w:t>-Send</w:t>
+      </w:r>
+      <w:r>
+        <w:t xml:space="preserve"> </w:t>
+      </w:r>
+      <w:proofErr w:type="spellStart"/>
+      <w:r>
+        <w:t>P</w:t>
+      </w:r>
+      <w:r>
+        <w:rPr>
+          <w:vertAlign w:val="subscript"/>
+        </w:rPr>
+        <w:t>SwitchControl</w:t>
+      </w:r>
+      <w:proofErr w:type="spellEnd"/>
+      <w:r>
+        <w:rPr>
+          <w:vertAlign w:val="subscript"/>
+        </w:rPr>
+        <w:t>-Action</w:t>
       </w:r>
       <w:r>
         <w:rPr>
@@ -423,7 +673,31 @@
         </w:numPr>
       </w:pPr>
       <w:r>
-        <w:t>Pre-Specified Event Messages (Input_Message_Creation() is responsible for inserting each of the actions below into the GridLab-D model and generating the appropriate messages (subject to the probabilities specified above).</w:t>
+        <w:t>Pre-Specified Event Messages (</w:t>
+      </w:r>
+      <w:proofErr w:type="spellStart"/>
+      <w:r>
+        <w:t>Input_Message_</w:t>
+      </w:r>
+      <w:proofErr w:type="gramStart"/>
+      <w:r>
+        <w:t>Creation</w:t>
+      </w:r>
+      <w:proofErr w:type="spellEnd"/>
+      <w:r>
+        <w:t>(</w:t>
+      </w:r>
+      <w:proofErr w:type="gramEnd"/>
+      <w:r>
+        <w:t xml:space="preserve">) is responsible for inserting each of the actions below into the </w:t>
+      </w:r>
+      <w:proofErr w:type="spellStart"/>
+      <w:r>
+        <w:t>GridLab</w:t>
+      </w:r>
+      <w:proofErr w:type="spellEnd"/>
+      <w:r>
+        <w:t>-D model and generating the appropriate messages (subject to the probabilities specified above).</w:t>
       </w:r>
     </w:p>
     <w:p>
@@ -433,9 +707,30 @@
           <w:numId w:val="2"/>
         </w:numPr>
       </w:pPr>
-      <w:commentRangeStart w:id="9"/>
-      <w:r>
-        <w:t xml:space="preserve">VoltageControlActions: A list of voltage control actions (LTC tap changes or capacitor bank status changes) will be specified in the configuration file.  Each item in the list will include a timestamp , a device identifier, and a setpoint. </w:t>
+      <w:commentRangeStart w:id="8"/>
+      <w:proofErr w:type="spellStart"/>
+      <w:r>
+        <w:t>VoltageControlActions</w:t>
+      </w:r>
+      <w:proofErr w:type="spellEnd"/>
+      <w:r>
+        <w:t xml:space="preserve">: A list of voltage control actions (LTC tap changes or capacitor bank status changes) will be specified in the configuration file.  Each item in the list will include a </w:t>
+      </w:r>
+      <w:proofErr w:type="gramStart"/>
+      <w:r>
+        <w:t>timestamp ,</w:t>
+      </w:r>
+      <w:proofErr w:type="gramEnd"/>
+      <w:r>
+        <w:t xml:space="preserve"> a device identifier, and a </w:t>
+      </w:r>
+      <w:proofErr w:type="spellStart"/>
+      <w:r>
+        <w:t>setpoint</w:t>
+      </w:r>
+      <w:proofErr w:type="spellEnd"/>
+      <w:r>
+        <w:t xml:space="preserve">. </w:t>
       </w:r>
     </w:p>
     <w:p>
@@ -446,7 +741,23 @@
         </w:numPr>
       </w:pPr>
       <w:r>
-        <w:t>Note: Generally the voltage control actions should only be specified during low or high voltage conditions in the network.  Therefore, it may be necessary to first run GridLab-D without any voltage control actions.  The results from that first run can then be used to (manually) generate a list of voltage control actions to include in the simulation</w:t>
+        <w:t xml:space="preserve">Note: </w:t>
+      </w:r>
+      <w:proofErr w:type="gramStart"/>
+      <w:r>
+        <w:t>Generally</w:t>
+      </w:r>
+      <w:proofErr w:type="gramEnd"/>
+      <w:r>
+        <w:t xml:space="preserve"> the voltage control actions should only be specified during low or high voltage conditions in the network.  Therefore, it may be necessary to first run </w:t>
+      </w:r>
+      <w:proofErr w:type="spellStart"/>
+      <w:r>
+        <w:t>GridLab</w:t>
+      </w:r>
+      <w:proofErr w:type="spellEnd"/>
+      <w:r>
+        <w:t>-D without any voltage control actions.  The results from that first run can then be used to (manually) generate a list of voltage control actions to include in the simulation</w:t>
       </w:r>
     </w:p>
     <w:p>
@@ -455,17 +766,25 @@
           <w:ilvl w:val="1"/>
           <w:numId w:val="2"/>
         </w:numPr>
+        <w:rPr>
+          <w:ins w:id="9" w:author="David Pinney" w:date="2017-09-25T16:09:00Z"/>
+        </w:rPr>
       </w:pPr>
       <w:commentRangeStart w:id="10"/>
-      <w:commentRangeEnd w:id="9"/>
-      <w:r>
-        <w:rPr>
-          <w:rStyle w:val="CommentReference"/>
-        </w:rPr>
-        <w:commentReference w:id="9"/>
-      </w:r>
-      <w:r>
-        <w:t xml:space="preserve">SwitchStatusActions: A list of switch status changes will be specified in the configuration file.  Each item in the list will include a timestamp, a device identifier, and the action (OPEN/CLOSE). </w:t>
+      <w:commentRangeEnd w:id="8"/>
+      <w:r>
+        <w:rPr>
+          <w:rStyle w:val="CommentReference"/>
+        </w:rPr>
+        <w:commentReference w:id="8"/>
+      </w:r>
+      <w:proofErr w:type="spellStart"/>
+      <w:r>
+        <w:t>SwitchStatusActions</w:t>
+      </w:r>
+      <w:proofErr w:type="spellEnd"/>
+      <w:r>
+        <w:t xml:space="preserve">: A list of switch status changes will be specified in the configuration file.  Each item in the list will include a timestamp, a device identifier, and the action (OPEN/CLOSE). </w:t>
       </w:r>
       <w:commentRangeEnd w:id="10"/>
       <w:r>
@@ -474,6 +793,42 @@
         </w:rPr>
         <w:commentReference w:id="10"/>
       </w:r>
+      <w:ins w:id="11" w:author="David Pinney" w:date="2017-09-25T16:25:00Z">
+        <w:r>
+          <w:t xml:space="preserve">Needs to be </w:t>
+        </w:r>
+        <w:proofErr w:type="gramStart"/>
+        <w:r>
+          <w:t>some kind of source</w:t>
+        </w:r>
+        <w:proofErr w:type="gramEnd"/>
+        <w:r>
+          <w:t xml:space="preserve"> transfer </w:t>
+        </w:r>
+      </w:ins>
+      <w:ins w:id="12" w:author="David Pinney" w:date="2017-09-25T16:26:00Z">
+        <w:r>
+          <w:t>situation.</w:t>
+        </w:r>
+      </w:ins>
+    </w:p>
+    <w:p>
+      <w:pPr>
+        <w:numPr>
+          <w:ilvl w:val="1"/>
+          <w:numId w:val="2"/>
+        </w:numPr>
+      </w:pPr>
+      <w:ins w:id="13" w:author="David Pinney" w:date="2017-09-25T16:09:00Z">
+        <w:r>
+          <w:t xml:space="preserve">Meter connect/disconnect events. </w:t>
+        </w:r>
+      </w:ins>
+      <w:ins w:id="14" w:author="David Pinney" w:date="2017-09-25T16:10:00Z">
+        <w:r>
+          <w:t>There's no realistic scenario we're worried about. We're just trying to generate some meters going on and off.</w:t>
+        </w:r>
+      </w:ins>
     </w:p>
     <w:p>
       <w:pPr>
@@ -496,7 +851,15 @@
         <w:ind w:left="720"/>
       </w:pPr>
       <w:r>
-        <w:t>For the November 2017 exercise 5 types of attacks are considered to be in scope:</w:t>
+        <w:t xml:space="preserve">For the November 2017 exercise 5 types of attacks </w:t>
+      </w:r>
+      <w:proofErr w:type="gramStart"/>
+      <w:r>
+        <w:t>are considered to be</w:t>
+      </w:r>
+      <w:proofErr w:type="gramEnd"/>
+      <w:r>
+        <w:t xml:space="preserve"> in scope:</w:t>
       </w:r>
     </w:p>
     <w:p>
@@ -524,16 +887,27 @@
           <w:numId w:val="2"/>
         </w:numPr>
       </w:pPr>
-      <w:commentRangeStart w:id="11"/>
-      <w:r>
-        <w:t>For this attack type, a list of meters and timestamps will be provided.  At the given timestamps Input_Message_Creation() will trigger meter disconnects for all meters on the list. (Note: The creation of these messages and the likelihood of the disconnect will be subject to the P</w:t>
-      </w:r>
-      <w:r>
-        <w:rPr>
-          <w:vertAlign w:val="subscript"/>
-        </w:rPr>
-        <w:t xml:space="preserve">MeterDisconnect-Request </w:t>
-      </w:r>
+      <w:commentRangeStart w:id="15"/>
+      <w:r>
+        <w:t xml:space="preserve">For this attack type, a list of meters and timestamps will be provided.  At the given timestamps </w:t>
+      </w:r>
+      <w:proofErr w:type="spellStart"/>
+      <w:r>
+        <w:t>Input_Message_</w:t>
+      </w:r>
+      <w:proofErr w:type="gramStart"/>
+      <w:r>
+        <w:t>Creation</w:t>
+      </w:r>
+      <w:proofErr w:type="spellEnd"/>
+      <w:r>
+        <w:t>(</w:t>
+      </w:r>
+      <w:proofErr w:type="gramEnd"/>
+      <w:r>
+        <w:t xml:space="preserve">) will trigger meter disconnects for all meters on the list. (Note: The creation of these messages and the likelihood of the disconnect will be subject to the </w:t>
+      </w:r>
+      <w:proofErr w:type="spellStart"/>
       <w:r>
         <w:t>P</w:t>
       </w:r>
@@ -541,17 +915,41 @@
         <w:rPr>
           <w:vertAlign w:val="subscript"/>
         </w:rPr>
-        <w:t xml:space="preserve">MeterDisconnect-Action </w:t>
+        <w:t>MeterDisconnect</w:t>
+      </w:r>
+      <w:proofErr w:type="spellEnd"/>
+      <w:r>
+        <w:rPr>
+          <w:vertAlign w:val="subscript"/>
+        </w:rPr>
+        <w:t xml:space="preserve">-Request </w:t>
+      </w:r>
+      <w:proofErr w:type="spellStart"/>
+      <w:r>
+        <w:t>P</w:t>
+      </w:r>
+      <w:r>
+        <w:rPr>
+          <w:vertAlign w:val="subscript"/>
+        </w:rPr>
+        <w:t>MeterDisconnect</w:t>
+      </w:r>
+      <w:proofErr w:type="spellEnd"/>
+      <w:r>
+        <w:rPr>
+          <w:vertAlign w:val="subscript"/>
+        </w:rPr>
+        <w:t xml:space="preserve">-Action </w:t>
       </w:r>
       <w:r>
         <w:t>probabilities only.)</w:t>
       </w:r>
-      <w:commentRangeEnd w:id="11"/>
-      <w:r>
-        <w:rPr>
-          <w:rStyle w:val="CommentReference"/>
-        </w:rPr>
-        <w:commentReference w:id="11"/>
+      <w:commentRangeEnd w:id="15"/>
+      <w:r>
+        <w:rPr>
+          <w:rStyle w:val="CommentReference"/>
+        </w:rPr>
+        <w:commentReference w:id="15"/>
       </w:r>
     </w:p>
     <w:p>
@@ -579,16 +977,40 @@
           <w:numId w:val="2"/>
         </w:numPr>
       </w:pPr>
-      <w:commentRangeStart w:id="12"/>
-      <w:r>
-        <w:t>For this attack type, a list of meters and timestamp will be provided.  At the given timestamp Input_Message_Creation() will create ODEventNotification (alarm) messages for all specified meters.</w:t>
-      </w:r>
-      <w:commentRangeEnd w:id="12"/>
-      <w:r>
-        <w:rPr>
-          <w:rStyle w:val="CommentReference"/>
-        </w:rPr>
-        <w:commentReference w:id="12"/>
+      <w:commentRangeStart w:id="16"/>
+      <w:r>
+        <w:t xml:space="preserve">For this attack type, a list of meters and timestamp will be provided.  At the given timestamp </w:t>
+      </w:r>
+      <w:proofErr w:type="spellStart"/>
+      <w:r>
+        <w:t>Input_Message_</w:t>
+      </w:r>
+      <w:proofErr w:type="gramStart"/>
+      <w:r>
+        <w:t>Creation</w:t>
+      </w:r>
+      <w:proofErr w:type="spellEnd"/>
+      <w:r>
+        <w:t>(</w:t>
+      </w:r>
+      <w:proofErr w:type="gramEnd"/>
+      <w:r>
+        <w:t xml:space="preserve">) will create </w:t>
+      </w:r>
+      <w:proofErr w:type="spellStart"/>
+      <w:r>
+        <w:t>ODEventNotification</w:t>
+      </w:r>
+      <w:proofErr w:type="spellEnd"/>
+      <w:r>
+        <w:t xml:space="preserve"> (alarm) messages for all specified meters.</w:t>
+      </w:r>
+      <w:commentRangeEnd w:id="16"/>
+      <w:r>
+        <w:rPr>
+          <w:rStyle w:val="CommentReference"/>
+        </w:rPr>
+        <w:commentReference w:id="16"/>
       </w:r>
     </w:p>
     <w:p>
@@ -616,16 +1038,48 @@
           <w:numId w:val="2"/>
         </w:numPr>
       </w:pPr>
-      <w:commentRangeStart w:id="13"/>
-      <w:r>
-        <w:t>For this attack type, Output_Message_Creation() will artificially modify the connectivity, power or voltage status/readings at specified devices.  A list of spoofed devices will be provided for this attack.  Each item in the list will include a start and end timestamps, a device identifier, a quantity identifier (connection status, power, voltage), and a code indicating the change that should be calculated. (The “codes” will indicate whether a value should be reduced to 0, multiplied by a factor, set to a specific value, etc.  [The ”codes” are to be determined.] Note: The creation of these spoofed messages does not change anything about how the GridLab-D simulation is run.</w:t>
-      </w:r>
-      <w:commentRangeEnd w:id="13"/>
-      <w:r>
-        <w:rPr>
-          <w:rStyle w:val="CommentReference"/>
-        </w:rPr>
-        <w:commentReference w:id="13"/>
+      <w:commentRangeStart w:id="17"/>
+      <w:r>
+        <w:t xml:space="preserve">For this attack type, </w:t>
+      </w:r>
+      <w:proofErr w:type="spellStart"/>
+      <w:r>
+        <w:t>Output_Message_</w:t>
+      </w:r>
+      <w:proofErr w:type="gramStart"/>
+      <w:r>
+        <w:t>Creation</w:t>
+      </w:r>
+      <w:proofErr w:type="spellEnd"/>
+      <w:r>
+        <w:t>(</w:t>
+      </w:r>
+      <w:proofErr w:type="gramEnd"/>
+      <w:r>
+        <w:t>) will artificially modify the connectivity, power or voltage status/readings at specified devices.  A list of spoofed devices will be provided for this attack.  Each item in the list will include a start and end timestamps, a device identifier, a quantity identifier (connection status, power, voltage), and a code indicating the change that should be calculated. (The “codes” will indicate whether a value should be reduced to 0, multiplied by a factor, set to a specific value, etc.  [</w:t>
+      </w:r>
+      <w:proofErr w:type="gramStart"/>
+      <w:r>
+        <w:t>The ”codes</w:t>
+      </w:r>
+      <w:proofErr w:type="gramEnd"/>
+      <w:r>
+        <w:t xml:space="preserve">” are to be determined.] Note: The creation of these spoofed messages does not change anything about how the </w:t>
+      </w:r>
+      <w:proofErr w:type="spellStart"/>
+      <w:r>
+        <w:t>GridLab</w:t>
+      </w:r>
+      <w:proofErr w:type="spellEnd"/>
+      <w:r>
+        <w:t>-D simulation is run.</w:t>
+      </w:r>
+      <w:commentRangeEnd w:id="17"/>
+      <w:r>
+        <w:rPr>
+          <w:rStyle w:val="CommentReference"/>
+        </w:rPr>
+        <w:commentReference w:id="17"/>
       </w:r>
     </w:p>
     <w:p>
@@ -653,52 +1107,123 @@
           <w:numId w:val="2"/>
         </w:numPr>
       </w:pPr>
-      <w:commentRangeStart w:id="14"/>
-      <w:r>
-        <w:t>For this attack type, a list of substation devices and timestamps will be provided.  At the given timestamp Input_Message_Creation() will trigger substation voltage or switch control messages for specified device(s). (Note: The creation of these messages and the likelihood of their implementation will be subject to the P</w:t>
-      </w:r>
-      <w:r>
-        <w:rPr>
-          <w:vertAlign w:val="subscript"/>
-        </w:rPr>
-        <w:t>VoltageControl-Send</w:t>
-      </w:r>
-      <w:r>
-        <w:t xml:space="preserve"> P</w:t>
-      </w:r>
-      <w:r>
-        <w:rPr>
-          <w:vertAlign w:val="subscript"/>
-        </w:rPr>
-        <w:t xml:space="preserve">VoltageControl-Action  </w:t>
-      </w:r>
-      <w:r>
-        <w:t>and P</w:t>
-      </w:r>
-      <w:r>
-        <w:rPr>
-          <w:vertAlign w:val="subscript"/>
-        </w:rPr>
-        <w:t>SwitchControl-Send</w:t>
-      </w:r>
-      <w:r>
-        <w:t xml:space="preserve"> P</w:t>
-      </w:r>
-      <w:r>
-        <w:rPr>
-          <w:vertAlign w:val="subscript"/>
-        </w:rPr>
-        <w:t xml:space="preserve">SwitchControl-Action </w:t>
+      <w:commentRangeStart w:id="18"/>
+      <w:r>
+        <w:t xml:space="preserve">For this attack type, a list of substation devices and timestamps will be provided.  At the given timestamp </w:t>
+      </w:r>
+      <w:proofErr w:type="spellStart"/>
+      <w:r>
+        <w:t>Input_Message_</w:t>
+      </w:r>
+      <w:proofErr w:type="gramStart"/>
+      <w:r>
+        <w:t>Creation</w:t>
+      </w:r>
+      <w:proofErr w:type="spellEnd"/>
+      <w:r>
+        <w:t>(</w:t>
+      </w:r>
+      <w:proofErr w:type="gramEnd"/>
+      <w:r>
+        <w:t xml:space="preserve">) will trigger substation voltage or switch control messages for specified device(s). (Note: The creation of these messages and the likelihood of their implementation will be subject to the </w:t>
+      </w:r>
+      <w:proofErr w:type="spellStart"/>
+      <w:r>
+        <w:t>P</w:t>
+      </w:r>
+      <w:r>
+        <w:rPr>
+          <w:vertAlign w:val="subscript"/>
+        </w:rPr>
+        <w:t>VoltageControl</w:t>
+      </w:r>
+      <w:proofErr w:type="spellEnd"/>
+      <w:r>
+        <w:rPr>
+          <w:vertAlign w:val="subscript"/>
+        </w:rPr>
+        <w:t>-Send</w:t>
+      </w:r>
+      <w:r>
+        <w:t xml:space="preserve"> </w:t>
+      </w:r>
+      <w:proofErr w:type="spellStart"/>
+      <w:r>
+        <w:t>P</w:t>
+      </w:r>
+      <w:r>
+        <w:rPr>
+          <w:vertAlign w:val="subscript"/>
+        </w:rPr>
+        <w:t>VoltageControl</w:t>
+      </w:r>
+      <w:proofErr w:type="spellEnd"/>
+      <w:r>
+        <w:rPr>
+          <w:vertAlign w:val="subscript"/>
+        </w:rPr>
+        <w:t>-</w:t>
+      </w:r>
+      <w:proofErr w:type="gramStart"/>
+      <w:r>
+        <w:rPr>
+          <w:vertAlign w:val="subscript"/>
+        </w:rPr>
+        <w:t xml:space="preserve">Action  </w:t>
+      </w:r>
+      <w:r>
+        <w:t>and</w:t>
+      </w:r>
+      <w:proofErr w:type="gramEnd"/>
+      <w:r>
+        <w:t xml:space="preserve"> </w:t>
+      </w:r>
+      <w:proofErr w:type="spellStart"/>
+      <w:r>
+        <w:t>P</w:t>
+      </w:r>
+      <w:r>
+        <w:rPr>
+          <w:vertAlign w:val="subscript"/>
+        </w:rPr>
+        <w:t>SwitchControl</w:t>
+      </w:r>
+      <w:proofErr w:type="spellEnd"/>
+      <w:r>
+        <w:rPr>
+          <w:vertAlign w:val="subscript"/>
+        </w:rPr>
+        <w:t>-Send</w:t>
+      </w:r>
+      <w:r>
+        <w:t xml:space="preserve"> </w:t>
+      </w:r>
+      <w:proofErr w:type="spellStart"/>
+      <w:r>
+        <w:t>P</w:t>
+      </w:r>
+      <w:r>
+        <w:rPr>
+          <w:vertAlign w:val="subscript"/>
+        </w:rPr>
+        <w:t>SwitchControl</w:t>
+      </w:r>
+      <w:proofErr w:type="spellEnd"/>
+      <w:r>
+        <w:rPr>
+          <w:vertAlign w:val="subscript"/>
+        </w:rPr>
+        <w:t xml:space="preserve">-Action </w:t>
       </w:r>
       <w:r>
         <w:t>probabilities.)</w:t>
       </w:r>
-      <w:commentRangeEnd w:id="14"/>
-      <w:r>
-        <w:rPr>
-          <w:rStyle w:val="CommentReference"/>
-        </w:rPr>
-        <w:commentReference w:id="14"/>
+      <w:commentRangeEnd w:id="18"/>
+      <w:r>
+        <w:rPr>
+          <w:rStyle w:val="CommentReference"/>
+        </w:rPr>
+        <w:commentReference w:id="18"/>
       </w:r>
     </w:p>
     <w:p>
@@ -719,30 +1244,35 @@
           <w:numId w:val="2"/>
         </w:numPr>
       </w:pPr>
-      <w:commentRangeStart w:id="15"/>
-      <w:r>
-        <w:t xml:space="preserve">For this attack type, a list of devices with start and end timestamps will be provided.  Between the start and end timestamps all messages from the specified devices will not be </w:t>
-      </w:r>
-      <w:commentRangeStart w:id="16"/>
+      <w:commentRangeStart w:id="19"/>
+      <w:r>
+        <w:t>For this attack type, a list of devices with start and end timestamps will be provided.  Bet</w:t>
+      </w:r>
+      <w:bookmarkStart w:id="20" w:name="_GoBack"/>
+      <w:bookmarkEnd w:id="20"/>
+      <w:r>
+        <w:t xml:space="preserve">ween the start and end timestamps all messages from the specified devices will not be </w:t>
+      </w:r>
+      <w:commentRangeStart w:id="21"/>
       <w:r>
         <w:t>created</w:t>
       </w:r>
-      <w:commentRangeEnd w:id="16"/>
-      <w:r>
-        <w:rPr>
-          <w:rStyle w:val="CommentReference"/>
-        </w:rPr>
-        <w:commentReference w:id="16"/>
+      <w:commentRangeEnd w:id="21"/>
+      <w:r>
+        <w:rPr>
+          <w:rStyle w:val="CommentReference"/>
+        </w:rPr>
+        <w:commentReference w:id="21"/>
       </w:r>
       <w:r>
         <w:t>.</w:t>
       </w:r>
-      <w:commentRangeEnd w:id="15"/>
-      <w:r>
-        <w:rPr>
-          <w:rStyle w:val="CommentReference"/>
-        </w:rPr>
-        <w:commentReference w:id="15"/>
+      <w:commentRangeEnd w:id="19"/>
+      <w:r>
+        <w:rPr>
+          <w:rStyle w:val="CommentReference"/>
+        </w:rPr>
+        <w:commentReference w:id="19"/>
       </w:r>
     </w:p>
     <w:p/>
@@ -828,8 +1358,13 @@
         </w:rPr>
         <w:annotationRef/>
       </w:r>
-      <w:r>
-        <w:t>So some of the meter values need to be removed randomly based on this probability, right?</w:t>
+      <w:proofErr w:type="gramStart"/>
+      <w:r>
+        <w:t>So</w:t>
+      </w:r>
+      <w:proofErr w:type="gramEnd"/>
+      <w:r>
+        <w:t xml:space="preserve"> some of the meter values need to be removed randomly based on this probability, right?</w:t>
       </w:r>
     </w:p>
   </w:comment>
@@ -877,7 +1412,15 @@
         <w:annotationRef/>
       </w:r>
       <w:r>
-        <w:t xml:space="preserve">The only distribution voltage control action that makes sense to me to simulate is a CVR event (e.g. lower the substation taps for a given 1-2 hour period). Otherwise the voltage regulator should just be handling the regulation itself (no operator) doing either line drop compensation or holding a constant low-side voltage. GridLAB-D can simulate those things. </w:t>
+        <w:t xml:space="preserve">The only distribution voltage control action that makes sense to me to simulate is a CVR event (e.g. lower the substation taps for a given </w:t>
+      </w:r>
+      <w:proofErr w:type="gramStart"/>
+      <w:r>
+        <w:t>1-2 hour</w:t>
+      </w:r>
+      <w:proofErr w:type="gramEnd"/>
+      <w:r>
+        <w:t xml:space="preserve"> period). Otherwise the voltage regulator should just be handling the regulation itself (no operator) doing either line drop compensation or holding a constant low-side voltage. GridLAB-D can simulate those things. </w:t>
       </w:r>
       <w:r>
         <w:t>I recommend</w:t>
@@ -911,19 +1454,54 @@
         <w:t xml:space="preserve">We can certainly open switches in the simulation, but what distribution scenario would this model? </w:t>
       </w:r>
       <w:r>
-        <w:t xml:space="preserve">It might be possible to simulate a backfeed scenario, but it would take a lot of setup on top of the .glm that PNNL has provided. We'd need two feeders connected through a normally open switch, we'd open a switch on one sub to simulate a transmission outage, and then we'd close the normal open to restore power. And honestly if comms failed in this scenario the utility would just </w:t>
+        <w:t xml:space="preserve">It might be possible to simulate a </w:t>
+      </w:r>
+      <w:proofErr w:type="spellStart"/>
+      <w:r>
+        <w:t>backfeed</w:t>
+      </w:r>
+      <w:proofErr w:type="spellEnd"/>
+      <w:r>
+        <w:t xml:space="preserve"> scenario, but it would take a lot of setup on top of </w:t>
+      </w:r>
+      <w:proofErr w:type="gramStart"/>
+      <w:r>
+        <w:t>the .</w:t>
+      </w:r>
+      <w:proofErr w:type="spellStart"/>
+      <w:r>
+        <w:t>glm</w:t>
+      </w:r>
+      <w:proofErr w:type="spellEnd"/>
+      <w:proofErr w:type="gramEnd"/>
+      <w:r>
+        <w:t xml:space="preserve"> that PNNL has provided. We'd need two feeders connected through a normally open switch, we'd open a switch on one sub to simulate a transmission outage, and then we'd close the normal open to restore power. And honestly if </w:t>
+      </w:r>
+      <w:proofErr w:type="spellStart"/>
+      <w:r>
+        <w:t>comms</w:t>
+      </w:r>
+      <w:proofErr w:type="spellEnd"/>
+      <w:r>
+        <w:t xml:space="preserve"> failed in this scenario the utility would just </w:t>
       </w:r>
       <w:r>
         <w:t>roll</w:t>
       </w:r>
-      <w:bookmarkStart w:id="8" w:name="_GoBack"/>
-      <w:bookmarkEnd w:id="8"/>
-      <w:r>
-        <w:t xml:space="preserve"> a truck to close the switch manually. So I recommend not modeling this, or only considering it as an attack. Is that okay?</w:t>
+      <w:r>
+        <w:t xml:space="preserve"> a truck to close the switch manually. </w:t>
+      </w:r>
+      <w:proofErr w:type="gramStart"/>
+      <w:r>
+        <w:t>So</w:t>
+      </w:r>
+      <w:proofErr w:type="gramEnd"/>
+      <w:r>
+        <w:t xml:space="preserve"> I recommend not modeling this, or only considering it as an attack. Is that okay?</w:t>
       </w:r>
     </w:p>
   </w:comment>
-  <w:comment w:id="9" w:author="David Pinney" w:date="2017-09-25T09:18:00Z" w:initials="DWP">
+  <w:comment w:id="8" w:author="David Pinney" w:date="2017-09-25T09:18:00Z" w:initials="DWP">
     <w:p>
       <w:pPr>
         <w:pStyle w:val="CommentText"/>
@@ -955,7 +1533,7 @@
       </w:r>
     </w:p>
   </w:comment>
-  <w:comment w:id="11" w:author="David Pinney" w:date="2017-09-25T09:19:00Z" w:initials="DWP">
+  <w:comment w:id="15" w:author="David Pinney" w:date="2017-09-25T09:19:00Z" w:initials="DWP">
     <w:p>
       <w:pPr>
         <w:pStyle w:val="CommentText"/>
@@ -971,7 +1549,7 @@
       </w:r>
     </w:p>
   </w:comment>
-  <w:comment w:id="12" w:author="David Pinney" w:date="2017-09-25T09:20:00Z" w:initials="DWP">
+  <w:comment w:id="16" w:author="David Pinney" w:date="2017-09-25T09:20:00Z" w:initials="DWP">
     <w:p>
       <w:pPr>
         <w:pStyle w:val="CommentText"/>
@@ -987,7 +1565,7 @@
       </w:r>
     </w:p>
   </w:comment>
-  <w:comment w:id="13" w:author="David Pinney" w:date="2017-09-25T09:20:00Z" w:initials="DWP">
+  <w:comment w:id="17" w:author="David Pinney" w:date="2017-09-25T09:20:00Z" w:initials="DWP">
     <w:p>
       <w:pPr>
         <w:pStyle w:val="CommentText"/>
@@ -1003,7 +1581,7 @@
       </w:r>
     </w:p>
   </w:comment>
-  <w:comment w:id="14" w:author="David Pinney" w:date="2017-09-25T09:21:00Z" w:initials="DWP">
+  <w:comment w:id="18" w:author="David Pinney" w:date="2017-09-25T09:21:00Z" w:initials="DWP">
     <w:p>
       <w:pPr>
         <w:pStyle w:val="CommentText"/>
@@ -1015,11 +1593,17 @@
         <w:annotationRef/>
       </w:r>
       <w:r>
-        <w:t>Doable in post-processing.</w:t>
+        <w:t xml:space="preserve">Doable in </w:t>
+      </w:r>
+      <w:r>
+        <w:t>pre</w:t>
+      </w:r>
+      <w:r>
+        <w:t>-processing.</w:t>
       </w:r>
     </w:p>
   </w:comment>
-  <w:comment w:id="16" w:author="David Pinney" w:date="2017-09-25T09:22:00Z" w:initials="DWP">
+  <w:comment w:id="21" w:author="David Pinney" w:date="2017-09-25T09:22:00Z" w:initials="DWP">
     <w:p>
       <w:pPr>
         <w:pStyle w:val="CommentText"/>
@@ -1035,7 +1619,7 @@
       </w:r>
     </w:p>
   </w:comment>
-  <w:comment w:id="15" w:author="David Pinney" w:date="2017-09-25T09:22:00Z" w:initials="DWP">
+  <w:comment w:id="19" w:author="David Pinney" w:date="2017-09-25T09:22:00Z" w:initials="DWP">
     <w:p>
       <w:pPr>
         <w:pStyle w:val="CommentText"/>

</xml_diff>